<commit_message>
Warlpiri co-evolutionary algorithm with greedy density algorithm intitialisation
</commit_message>
<xml_diff>
--- a/Report.docx
+++ b/Report.docx
@@ -1303,15 +1303,7 @@
                 <w:i/>
                 <w:iCs/>
               </w:rPr>
-              <w:t xml:space="preserve">Group </w:t>
-            </w:r>
-            <w:proofErr w:type="gramStart"/>
-            <w:r>
-              <w:rPr>
-                <w:i/>
-                <w:iCs/>
-              </w:rPr>
-              <w:t>I</w:t>
+              <w:t>Group I</w:t>
             </w:r>
             <w:r>
               <w:rPr>
@@ -1327,17 +1319,7 @@
                 <w:i/>
                 <w:iCs/>
               </w:rPr>
-              <w:t>-</w:t>
-            </w:r>
-            <w:proofErr w:type="gramEnd"/>
-            <w:r>
-              <w:rPr>
-                <w:b/>
-                <w:bCs/>
-                <w:i/>
-                <w:iCs/>
-              </w:rPr>
-              <w:t xml:space="preserve"> Start of Cycle</w:t>
+              <w:t>- Start of Cycle</w:t>
             </w:r>
           </w:p>
         </w:tc>
@@ -2349,7 +2331,6 @@
       <w:r>
         <w:t xml:space="preserve">Take the </w:t>
       </w:r>
-      <w:proofErr w:type="spellStart"/>
       <w:r>
         <w:rPr>
           <w:b/>
@@ -2357,7 +2338,6 @@
         </w:rPr>
         <w:t>Px</w:t>
       </w:r>
-      <w:proofErr w:type="spellEnd"/>
       <w:r>
         <w:t xml:space="preserve"> from the father, and the </w:t>
       </w:r>
@@ -3608,13 +3588,8 @@
     <w:p/>
     <w:p>
       <w:r>
-        <w:t xml:space="preserve">Genetic Algorithm Libraries – </w:t>
-      </w:r>
-      <w:proofErr w:type="spellStart"/>
-      <w:r>
-        <w:t>Deap</w:t>
-      </w:r>
-      <w:proofErr w:type="spellEnd"/>
+        <w:t>Genetic Algorithm Libraries – Deap</w:t>
+      </w:r>
     </w:p>
     <w:p/>
     <w:p/>

</xml_diff>